<commit_message>
add lect till 52(83)
</commit_message>
<xml_diff>
--- a/Вопросы по заданиям/git.docx
+++ b/Вопросы по заданиям/git.docx
@@ -8,12 +8,14 @@
           <w:tab w:val="left" w:pos="2078"/>
         </w:tabs>
       </w:pPr>
+      <w:proofErr w:type="spellStart"/>
       <w:r>
         <w:rPr>
           <w:lang w:val="en-US"/>
         </w:rPr>
         <w:t>cd</w:t>
       </w:r>
+      <w:proofErr w:type="spellEnd"/>
       <w:r>
         <w:t xml:space="preserve"> ...</w:t>
       </w:r>
@@ -22,12 +24,14 @@
       </w:r>
     </w:p>
     <w:p>
+      <w:proofErr w:type="spellStart"/>
       <w:r>
         <w:rPr>
           <w:lang w:val="en-US"/>
         </w:rPr>
         <w:t>git</w:t>
       </w:r>
+      <w:proofErr w:type="spellEnd"/>
       <w:r>
         <w:t xml:space="preserve"> </w:t>
       </w:r>
@@ -42,21 +46,25 @@
       </w:r>
     </w:p>
     <w:p>
+      <w:proofErr w:type="spellStart"/>
       <w:r>
         <w:rPr>
           <w:lang w:val="en-US"/>
         </w:rPr>
         <w:t>git</w:t>
       </w:r>
-      <w:r>
-        <w:t xml:space="preserve"> </w:t>
-      </w:r>
+      <w:proofErr w:type="spellEnd"/>
+      <w:r>
+        <w:t xml:space="preserve"> </w:t>
+      </w:r>
+      <w:proofErr w:type="spellStart"/>
       <w:r>
         <w:rPr>
           <w:lang w:val="en-US"/>
         </w:rPr>
         <w:t>config</w:t>
       </w:r>
+      <w:proofErr w:type="spellEnd"/>
       <w:r>
         <w:t>(</w:t>
       </w:r>
@@ -113,21 +121,25 @@
       </w:r>
     </w:p>
     <w:p>
+      <w:proofErr w:type="spellStart"/>
       <w:r>
         <w:rPr>
           <w:lang w:val="en-US"/>
         </w:rPr>
         <w:t>git</w:t>
       </w:r>
-      <w:r>
-        <w:t xml:space="preserve"> </w:t>
-      </w:r>
+      <w:proofErr w:type="spellEnd"/>
+      <w:r>
+        <w:t xml:space="preserve"> </w:t>
+      </w:r>
+      <w:proofErr w:type="spellStart"/>
       <w:r>
         <w:rPr>
           <w:lang w:val="en-US"/>
         </w:rPr>
         <w:t>config</w:t>
       </w:r>
+      <w:proofErr w:type="spellEnd"/>
       <w:r>
         <w:t xml:space="preserve"> --</w:t>
       </w:r>
@@ -167,12 +179,14 @@
       <w:r>
         <w:t>.</w:t>
       </w:r>
+      <w:proofErr w:type="spellStart"/>
       <w:r>
         <w:rPr>
           <w:lang w:val="en-US"/>
         </w:rPr>
         <w:t>ru</w:t>
       </w:r>
+      <w:proofErr w:type="spellEnd"/>
       <w:r>
         <w:t xml:space="preserve"> - </w:t>
       </w:r>
@@ -198,12 +212,14 @@
       </w:r>
     </w:p>
     <w:p>
+      <w:proofErr w:type="spellStart"/>
       <w:r>
         <w:rPr>
           <w:lang w:val="en-US"/>
         </w:rPr>
         <w:t>git</w:t>
       </w:r>
+      <w:proofErr w:type="spellEnd"/>
       <w:r>
         <w:t xml:space="preserve"> </w:t>
       </w:r>
@@ -225,12 +241,14 @@
       </w:r>
     </w:p>
     <w:p>
+      <w:proofErr w:type="spellStart"/>
       <w:r>
         <w:rPr>
           <w:lang w:val="en-US"/>
         </w:rPr>
         <w:t>git</w:t>
       </w:r>
+      <w:proofErr w:type="spellEnd"/>
       <w:r>
         <w:t xml:space="preserve"> </w:t>
       </w:r>
@@ -253,8 +271,13 @@
         <w:t xml:space="preserve"> - </w:t>
       </w:r>
       <w:r>
-        <w:t>добавление ВСЕХ файлов из папки в репозиторий</w:t>
-      </w:r>
+        <w:t xml:space="preserve">добавление ВСЕХ файлов из папки в </w:t>
+      </w:r>
+      <w:proofErr w:type="spellStart"/>
+      <w:r>
+        <w:t>репозиторий</w:t>
+      </w:r>
+      <w:proofErr w:type="spellEnd"/>
       <w:r>
         <w:t>(присвоение фа</w:t>
       </w:r>
@@ -277,14 +300,24 @@
         <w:t>)</w:t>
       </w:r>
       <w:r>
-        <w:t xml:space="preserve"> или, для добавения конкретного файла, </w:t>
-      </w:r>
+        <w:t xml:space="preserve"> или, для </w:t>
+      </w:r>
+      <w:proofErr w:type="spellStart"/>
+      <w:r>
+        <w:t>добавения</w:t>
+      </w:r>
+      <w:proofErr w:type="spellEnd"/>
+      <w:r>
+        <w:t xml:space="preserve"> конкретного файла, </w:t>
+      </w:r>
+      <w:proofErr w:type="spellStart"/>
       <w:r>
         <w:rPr>
           <w:lang w:val="en-US"/>
         </w:rPr>
         <w:t>git</w:t>
       </w:r>
+      <w:proofErr w:type="spellEnd"/>
       <w:r>
         <w:t xml:space="preserve"> </w:t>
       </w:r>
@@ -306,24 +339,28 @@
       <w:r>
         <w:t>.</w:t>
       </w:r>
+      <w:proofErr w:type="spellStart"/>
       <w:r>
         <w:rPr>
           <w:lang w:val="en-US"/>
         </w:rPr>
         <w:t>css</w:t>
       </w:r>
+      <w:proofErr w:type="spellEnd"/>
       <w:r>
         <w:t xml:space="preserve"> </w:t>
       </w:r>
       <w:r>
         <w:t xml:space="preserve"> или, для добавления файлов определенного расширения, </w:t>
       </w:r>
+      <w:proofErr w:type="spellStart"/>
       <w:r>
         <w:rPr>
           <w:lang w:val="en-US"/>
         </w:rPr>
         <w:t>git</w:t>
       </w:r>
+      <w:proofErr w:type="spellEnd"/>
       <w:r>
         <w:t xml:space="preserve"> </w:t>
       </w:r>
@@ -339,28 +376,40 @@
       <w:r>
         <w:t>.</w:t>
       </w:r>
+      <w:proofErr w:type="spellStart"/>
       <w:r>
         <w:rPr>
           <w:lang w:val="en-US"/>
         </w:rPr>
         <w:t>css</w:t>
       </w:r>
+      <w:proofErr w:type="spellEnd"/>
     </w:p>
     <w:p>
       <w:r>
         <w:t>2)</w:t>
       </w:r>
       <w:r>
-        <w:t>Файлы отслеживаются гитом и их можно "закоммитить", чтобы создать контрольную точку(отмечаются зеленым цветом).</w:t>
-      </w:r>
-    </w:p>
-    <w:p>
+        <w:t>Файлы отслеживаются гитом и их можно "</w:t>
+      </w:r>
+      <w:proofErr w:type="spellStart"/>
+      <w:r>
+        <w:t>закоммитить</w:t>
+      </w:r>
+      <w:proofErr w:type="spellEnd"/>
+      <w:r>
+        <w:t>", чтобы создать контрольную точку(отмечаются зеленым цветом).</w:t>
+      </w:r>
+    </w:p>
+    <w:p>
+      <w:proofErr w:type="spellStart"/>
       <w:r>
         <w:rPr>
           <w:lang w:val="en-US"/>
         </w:rPr>
         <w:t>git</w:t>
       </w:r>
+      <w:proofErr w:type="spellEnd"/>
       <w:r>
         <w:t xml:space="preserve"> </w:t>
       </w:r>
@@ -433,20 +482,27 @@
         </w:rPr>
         <w:t>c</w:t>
       </w:r>
-      <w:r>
-        <w:t>оздание контрольной точки</w:t>
+      <w:proofErr w:type="spellStart"/>
+      <w:r>
+        <w:t>оздание</w:t>
+      </w:r>
+      <w:proofErr w:type="spellEnd"/>
+      <w:r>
+        <w:t xml:space="preserve"> контрольной точки</w:t>
       </w:r>
     </w:p>
     <w:p>
       <w:r>
         <w:t xml:space="preserve">3) Файлы зафиксированы в контрольной точке. при вызове </w:t>
       </w:r>
+      <w:proofErr w:type="spellStart"/>
       <w:r>
         <w:rPr>
           <w:lang w:val="en-US"/>
         </w:rPr>
         <w:t>git</w:t>
       </w:r>
+      <w:proofErr w:type="spellEnd"/>
       <w:r>
         <w:t xml:space="preserve"> </w:t>
       </w:r>
@@ -459,18 +515,65 @@
       <w:r>
         <w:t xml:space="preserve"> в терминале прописывается: </w:t>
       </w:r>
-      <w:r>
-        <w:t>nothing to commit, working tree clean.</w:t>
+      <w:proofErr w:type="spellStart"/>
+      <w:r>
+        <w:t>nothing</w:t>
+      </w:r>
+      <w:proofErr w:type="spellEnd"/>
+      <w:r>
+        <w:t xml:space="preserve"> </w:t>
+      </w:r>
+      <w:proofErr w:type="spellStart"/>
+      <w:r>
+        <w:t>to</w:t>
+      </w:r>
+      <w:proofErr w:type="spellEnd"/>
+      <w:r>
+        <w:t xml:space="preserve"> </w:t>
+      </w:r>
+      <w:proofErr w:type="spellStart"/>
+      <w:r>
+        <w:t>commit</w:t>
+      </w:r>
+      <w:proofErr w:type="spellEnd"/>
+      <w:r>
+        <w:t xml:space="preserve">, </w:t>
+      </w:r>
+      <w:proofErr w:type="spellStart"/>
+      <w:r>
+        <w:t>working</w:t>
+      </w:r>
+      <w:proofErr w:type="spellEnd"/>
+      <w:r>
+        <w:t xml:space="preserve"> </w:t>
+      </w:r>
+      <w:proofErr w:type="spellStart"/>
+      <w:r>
+        <w:t>tree</w:t>
+      </w:r>
+      <w:proofErr w:type="spellEnd"/>
+      <w:r>
+        <w:t xml:space="preserve"> </w:t>
+      </w:r>
+      <w:proofErr w:type="spellStart"/>
+      <w:r>
+        <w:t>clean</w:t>
+      </w:r>
+      <w:proofErr w:type="spellEnd"/>
+      <w:r>
+        <w:t>.</w:t>
       </w:r>
     </w:p>
     <w:p/>
     <w:p>
+      <w:proofErr w:type="spellStart"/>
       <w:r>
         <w:rPr>
           <w:lang w:val="en-US"/>
         </w:rPr>
         <w:t>git</w:t>
       </w:r>
+      <w:proofErr w:type="spellEnd"/>
       <w:r>
         <w:t xml:space="preserve"> </w:t>
       </w:r>
@@ -489,14 +592,24 @@
     </w:p>
     <w:p>
       <w:r>
-        <w:t xml:space="preserve">Заливка своего репозитория в сеть на </w:t>
-      </w:r>
+        <w:t xml:space="preserve">Заливка своего </w:t>
+      </w:r>
+      <w:proofErr w:type="spellStart"/>
+      <w:r>
+        <w:t>репозитория</w:t>
+      </w:r>
+      <w:proofErr w:type="spellEnd"/>
+      <w:r>
+        <w:t xml:space="preserve"> в сеть на </w:t>
+      </w:r>
+      <w:proofErr w:type="spellStart"/>
       <w:r>
         <w:rPr>
           <w:lang w:val="en-US"/>
         </w:rPr>
         <w:t>gitHub</w:t>
       </w:r>
+      <w:proofErr w:type="spellEnd"/>
       <w:r>
         <w:t>:</w:t>
       </w:r>
@@ -505,12 +618,14 @@
       </w:r>
     </w:p>
     <w:p>
+      <w:proofErr w:type="spellStart"/>
       <w:r>
         <w:rPr>
           <w:lang w:val="en-US"/>
         </w:rPr>
         <w:t>git</w:t>
       </w:r>
+      <w:proofErr w:type="spellEnd"/>
       <w:r>
         <w:t xml:space="preserve"> </w:t>
       </w:r>
@@ -550,12 +665,14 @@
       <w:r>
         <w:t>://</w:t>
       </w:r>
+      <w:proofErr w:type="spellStart"/>
       <w:r>
         <w:rPr>
           <w:lang w:val="en-US"/>
         </w:rPr>
         <w:t>gitHub</w:t>
       </w:r>
+      <w:proofErr w:type="spellEnd"/>
       <w:r>
         <w:t>.</w:t>
       </w:r>
@@ -572,16 +689,26 @@
         <w:t xml:space="preserve"> -</w:t>
       </w:r>
       <w:r>
-        <w:t>после запуска этой команды локальный репозиторий связан с удаленным.</w:t>
-      </w:r>
-    </w:p>
-    <w:p>
+        <w:t xml:space="preserve">после запуска этой команды локальный </w:t>
+      </w:r>
+      <w:proofErr w:type="spellStart"/>
+      <w:r>
+        <w:t>репозиторий</w:t>
+      </w:r>
+      <w:proofErr w:type="spellEnd"/>
+      <w:r>
+        <w:t xml:space="preserve"> связан с удаленным.</w:t>
+      </w:r>
+    </w:p>
+    <w:p>
+      <w:proofErr w:type="spellStart"/>
       <w:r>
         <w:rPr>
           <w:lang w:val="en-US"/>
         </w:rPr>
         <w:t>git</w:t>
       </w:r>
+      <w:proofErr w:type="spellEnd"/>
       <w:r>
         <w:t xml:space="preserve"> </w:t>
       </w:r>
@@ -657,12 +784,14 @@
       <w:r>
         <w:t xml:space="preserve">далее достаточно просто прописывать </w:t>
       </w:r>
+      <w:proofErr w:type="spellStart"/>
       <w:r>
         <w:rPr>
           <w:lang w:val="en-US"/>
         </w:rPr>
         <w:t>git</w:t>
       </w:r>
+      <w:proofErr w:type="spellEnd"/>
       <w:r>
         <w:t xml:space="preserve"> </w:t>
       </w:r>
@@ -679,12 +808,41 @@
     <w:p/>
     <w:p>
       <w:r>
-        <w:t>Для переноса объекта на другой комп</w:t>
-      </w:r>
-    </w:p>
-    <w:p>
-      <w:r>
-        <w:t>нужно склонировать репозиторий на другой комп:</w:t>
+        <w:t xml:space="preserve">Для переноса объекта на другой </w:t>
+      </w:r>
+      <w:proofErr w:type="spellStart"/>
+      <w:r>
+        <w:t>комп</w:t>
+      </w:r>
+      <w:proofErr w:type="spellEnd"/>
+    </w:p>
+    <w:p>
+      <w:r>
+        <w:t xml:space="preserve">нужно </w:t>
+      </w:r>
+      <w:proofErr w:type="spellStart"/>
+      <w:r>
+        <w:t>склонировать</w:t>
+      </w:r>
+      <w:proofErr w:type="spellEnd"/>
+      <w:r>
+        <w:t xml:space="preserve"> </w:t>
+      </w:r>
+      <w:proofErr w:type="spellStart"/>
+      <w:r>
+        <w:t>репозиторий</w:t>
+      </w:r>
+      <w:proofErr w:type="spellEnd"/>
+      <w:r>
+        <w:t xml:space="preserve"> на другой </w:t>
+      </w:r>
+      <w:proofErr w:type="spellStart"/>
+      <w:r>
+        <w:t>комп</w:t>
+      </w:r>
+      <w:proofErr w:type="spellEnd"/>
+      <w:r>
+        <w:t>:</w:t>
       </w:r>
     </w:p>
     <w:p>
@@ -695,7 +853,15 @@
         <w:t xml:space="preserve"> </w:t>
       </w:r>
       <w:r>
-        <w:t>копируем путь к репозиторию.</w:t>
+        <w:t xml:space="preserve">копируем путь к </w:t>
+      </w:r>
+      <w:proofErr w:type="spellStart"/>
+      <w:r>
+        <w:t>репозиторию</w:t>
+      </w:r>
+      <w:proofErr w:type="spellEnd"/>
+      <w:r>
+        <w:t>.</w:t>
       </w:r>
     </w:p>
     <w:p/>
@@ -754,7 +920,15 @@
     <w:p/>
     <w:p>
       <w:r>
-        <w:t>2) На другом компе через терминал заходим в рабочую папку</w:t>
+        <w:t xml:space="preserve">2) На другом </w:t>
+      </w:r>
+      <w:proofErr w:type="spellStart"/>
+      <w:r>
+        <w:t>компе</w:t>
+      </w:r>
+      <w:proofErr w:type="spellEnd"/>
+      <w:r>
+        <w:t xml:space="preserve"> через терминал заходим в рабочую папку</w:t>
       </w:r>
     </w:p>
     <w:p>
@@ -762,12 +936,14 @@
         <w:lastRenderedPageBreak/>
         <w:t xml:space="preserve">3) Прописываем </w:t>
       </w:r>
+      <w:proofErr w:type="spellStart"/>
       <w:r>
         <w:rPr>
           <w:lang w:val="en-US"/>
         </w:rPr>
         <w:t>git</w:t>
       </w:r>
+      <w:proofErr w:type="spellEnd"/>
       <w:r>
         <w:t xml:space="preserve"> </w:t>
       </w:r>
@@ -781,32 +957,63 @@
         <w:t xml:space="preserve"> </w:t>
       </w:r>
       <w:r>
-        <w:t>вставляем скопированный путь к репозиторию</w:t>
-      </w:r>
-      <w:r>
-        <w:t xml:space="preserve"> и через пробел название папки куда будет все скопированно</w:t>
-      </w:r>
-    </w:p>
-    <w:p>
-      <w:r>
-        <w:t>4) после работы на другом компе необходимо "запушить" изменения на репозиторий.</w:t>
-      </w:r>
-    </w:p>
-    <w:p>
-      <w:pPr>
-        <w:rPr>
-          <w:lang w:val="en-US"/>
-        </w:rPr>
-      </w:pPr>
-      <w:r>
-        <w:t xml:space="preserve">А при последующей работе на первом компе необходимо воспользоваться командой </w:t>
-      </w:r>
+        <w:t xml:space="preserve">вставляем скопированный путь к </w:t>
+      </w:r>
+      <w:proofErr w:type="spellStart"/>
+      <w:r>
+        <w:t>репозиторию</w:t>
+      </w:r>
+      <w:proofErr w:type="spellEnd"/>
+      <w:r>
+        <w:t xml:space="preserve"> и через пробел название папки куда будет все </w:t>
+      </w:r>
+      <w:proofErr w:type="spellStart"/>
+      <w:r>
+        <w:t>скопированно</w:t>
+      </w:r>
+      <w:proofErr w:type="spellEnd"/>
+    </w:p>
+    <w:p>
+      <w:r>
+        <w:t xml:space="preserve">4) после работы на другом </w:t>
+      </w:r>
+      <w:proofErr w:type="spellStart"/>
+      <w:r>
+        <w:t>компе</w:t>
+      </w:r>
+      <w:proofErr w:type="spellEnd"/>
+      <w:r>
+        <w:t xml:space="preserve"> необходимо "запушить" изменения на </w:t>
+      </w:r>
+      <w:proofErr w:type="spellStart"/>
+      <w:r>
+        <w:t>репозиторий</w:t>
+      </w:r>
+      <w:proofErr w:type="spellEnd"/>
+      <w:r>
+        <w:t>.</w:t>
+      </w:r>
+    </w:p>
+    <w:p>
+      <w:r>
+        <w:t xml:space="preserve">А при последующей работе на первом </w:t>
+      </w:r>
+      <w:proofErr w:type="spellStart"/>
+      <w:r>
+        <w:t>компе</w:t>
+      </w:r>
+      <w:proofErr w:type="spellEnd"/>
+      <w:r>
+        <w:t xml:space="preserve"> необходимо воспользоваться командой </w:t>
+      </w:r>
+      <w:proofErr w:type="spellStart"/>
       <w:r>
         <w:rPr>
           <w:lang w:val="en-US"/>
         </w:rPr>
         <w:t>git</w:t>
       </w:r>
+      <w:proofErr w:type="spellEnd"/>
       <w:r>
         <w:t xml:space="preserve"> </w:t>
       </w:r>
@@ -824,12 +1031,14 @@
       <w:r>
         <w:t xml:space="preserve">Если забыл  прописать </w:t>
       </w:r>
+      <w:proofErr w:type="spellStart"/>
       <w:r>
         <w:rPr>
           <w:lang w:val="en-US"/>
         </w:rPr>
         <w:t>git</w:t>
       </w:r>
+      <w:proofErr w:type="spellEnd"/>
       <w:r>
         <w:t xml:space="preserve"> </w:t>
       </w:r>
@@ -843,17 +1052,27 @@
         <w:t xml:space="preserve"> (</w:t>
       </w:r>
       <w:r>
-        <w:t>или файл в репозитории был добавлен/изменен в ручную(непосредственно на сайте))</w:t>
+        <w:t xml:space="preserve">или файл в </w:t>
+      </w:r>
+      <w:proofErr w:type="spellStart"/>
+      <w:r>
+        <w:t>репозитории</w:t>
+      </w:r>
+      <w:proofErr w:type="spellEnd"/>
+      <w:r>
+        <w:t xml:space="preserve"> был добавлен/изменен в ручную(непосредственно на сайте))</w:t>
       </w:r>
       <w:r>
         <w:t xml:space="preserve">, то при попытке "запушить" будет ошибка, и нужно сделать </w:t>
       </w:r>
+      <w:proofErr w:type="spellStart"/>
       <w:r>
         <w:rPr>
           <w:lang w:val="en-US"/>
         </w:rPr>
         <w:t>git</w:t>
       </w:r>
+      <w:proofErr w:type="spellEnd"/>
       <w:r>
         <w:t xml:space="preserve"> </w:t>
       </w:r>
@@ -876,7 +1095,10 @@
         <w:rPr>
           <w:lang w:val="en-US"/>
         </w:rPr>
-        <w:t>Merge)</w:t>
+        <w:t>Merge</w:t>
+      </w:r>
+      <w:r>
+        <w:t>)</w:t>
       </w:r>
       <w:r>
         <w:t xml:space="preserve"> </w:t>
@@ -965,7 +1187,117 @@
           <w:sz w:val="20"/>
           <w:szCs w:val="20"/>
         </w:rPr>
-        <w:t>Не получается добавить материал на GItHub, до этого подключал другой файл к репозиторию и удалил файл и репозиторий. И когда хочу подключить новый файл к репозиторию в консоле пишет:</w:t>
+        <w:t xml:space="preserve">Не получается добавить материал на </w:t>
+      </w:r>
+      <w:proofErr w:type="spellStart"/>
+      <w:r>
+        <w:rPr>
+          <w:rFonts w:ascii="Times New Roman" w:eastAsia="Times New Roman" w:hAnsi="Times New Roman" w:cs="Times New Roman"/>
+          <w:b/>
+          <w:bCs/>
+          <w:sz w:val="20"/>
+          <w:szCs w:val="20"/>
+        </w:rPr>
+        <w:t>GItHub</w:t>
+      </w:r>
+      <w:proofErr w:type="spellEnd"/>
+      <w:r>
+        <w:rPr>
+          <w:rFonts w:ascii="Times New Roman" w:eastAsia="Times New Roman" w:hAnsi="Times New Roman" w:cs="Times New Roman"/>
+          <w:b/>
+          <w:bCs/>
+          <w:sz w:val="20"/>
+          <w:szCs w:val="20"/>
+        </w:rPr>
+        <w:t xml:space="preserve">, до этого подключал другой файл к </w:t>
+      </w:r>
+      <w:proofErr w:type="spellStart"/>
+      <w:r>
+        <w:rPr>
+          <w:rFonts w:ascii="Times New Roman" w:eastAsia="Times New Roman" w:hAnsi="Times New Roman" w:cs="Times New Roman"/>
+          <w:b/>
+          <w:bCs/>
+          <w:sz w:val="20"/>
+          <w:szCs w:val="20"/>
+        </w:rPr>
+        <w:t>репозиторию</w:t>
+      </w:r>
+      <w:proofErr w:type="spellEnd"/>
+      <w:r>
+        <w:rPr>
+          <w:rFonts w:ascii="Times New Roman" w:eastAsia="Times New Roman" w:hAnsi="Times New Roman" w:cs="Times New Roman"/>
+          <w:b/>
+          <w:bCs/>
+          <w:sz w:val="20"/>
+          <w:szCs w:val="20"/>
+        </w:rPr>
+        <w:t xml:space="preserve"> и удалил файл и </w:t>
+      </w:r>
+      <w:proofErr w:type="spellStart"/>
+      <w:r>
+        <w:rPr>
+          <w:rFonts w:ascii="Times New Roman" w:eastAsia="Times New Roman" w:hAnsi="Times New Roman" w:cs="Times New Roman"/>
+          <w:b/>
+          <w:bCs/>
+          <w:sz w:val="20"/>
+          <w:szCs w:val="20"/>
+        </w:rPr>
+        <w:t>репозиторий</w:t>
+      </w:r>
+      <w:proofErr w:type="spellEnd"/>
+      <w:r>
+        <w:rPr>
+          <w:rFonts w:ascii="Times New Roman" w:eastAsia="Times New Roman" w:hAnsi="Times New Roman" w:cs="Times New Roman"/>
+          <w:b/>
+          <w:bCs/>
+          <w:sz w:val="20"/>
+          <w:szCs w:val="20"/>
+        </w:rPr>
+        <w:t xml:space="preserve">. И когда хочу подключить новый файл к </w:t>
+      </w:r>
+      <w:proofErr w:type="spellStart"/>
+      <w:r>
+        <w:rPr>
+          <w:rFonts w:ascii="Times New Roman" w:eastAsia="Times New Roman" w:hAnsi="Times New Roman" w:cs="Times New Roman"/>
+          <w:b/>
+          <w:bCs/>
+          <w:sz w:val="20"/>
+          <w:szCs w:val="20"/>
+        </w:rPr>
+        <w:t>репозиторию</w:t>
+      </w:r>
+      <w:proofErr w:type="spellEnd"/>
+      <w:r>
+        <w:rPr>
+          <w:rFonts w:ascii="Times New Roman" w:eastAsia="Times New Roman" w:hAnsi="Times New Roman" w:cs="Times New Roman"/>
+          <w:b/>
+          <w:bCs/>
+          <w:sz w:val="20"/>
+          <w:szCs w:val="20"/>
+        </w:rPr>
+        <w:t xml:space="preserve"> в </w:t>
+      </w:r>
+      <w:proofErr w:type="spellStart"/>
+      <w:r>
+        <w:rPr>
+          <w:rFonts w:ascii="Times New Roman" w:eastAsia="Times New Roman" w:hAnsi="Times New Roman" w:cs="Times New Roman"/>
+          <w:b/>
+          <w:bCs/>
+          <w:sz w:val="20"/>
+          <w:szCs w:val="20"/>
+        </w:rPr>
+        <w:t>консоле</w:t>
+      </w:r>
+      <w:proofErr w:type="spellEnd"/>
+      <w:r>
+        <w:rPr>
+          <w:rFonts w:ascii="Times New Roman" w:eastAsia="Times New Roman" w:hAnsi="Times New Roman" w:cs="Times New Roman"/>
+          <w:b/>
+          <w:bCs/>
+          <w:sz w:val="20"/>
+          <w:szCs w:val="20"/>
+        </w:rPr>
+        <w:t xml:space="preserve"> пишет:</w:t>
       </w:r>
     </w:p>
     <w:p>
@@ -1171,8 +1503,19 @@
           <w:bCs/>
           <w:color w:val="505763"/>
         </w:rPr>
-        <w:t>1 reply</w:t>
-      </w:r>
+        <w:t xml:space="preserve">1 </w:t>
+      </w:r>
+      <w:proofErr w:type="spellStart"/>
+      <w:r>
+        <w:rPr>
+          <w:rFonts w:ascii="Times New Roman" w:eastAsia="Times New Roman" w:hAnsi="Times New Roman" w:cs="Times New Roman"/>
+          <w:b/>
+          <w:bCs/>
+          <w:color w:val="505763"/>
+        </w:rPr>
+        <w:t>reply</w:t>
+      </w:r>
+      <w:proofErr w:type="spellEnd"/>
     </w:p>
     <w:p>
       <w:pPr>
@@ -1181,12 +1524,28 @@
           <w:rFonts w:ascii="Times New Roman" w:eastAsia="Times New Roman" w:hAnsi="Times New Roman" w:cs="Times New Roman"/>
         </w:rPr>
       </w:pPr>
-      <w:r>
-        <w:rPr>
-          <w:rFonts w:ascii="Times New Roman" w:eastAsia="Times New Roman" w:hAnsi="Times New Roman" w:cs="Times New Roman"/>
-        </w:rPr>
-        <w:t>Follow replies</w:t>
-      </w:r>
+      <w:proofErr w:type="spellStart"/>
+      <w:r>
+        <w:rPr>
+          <w:rFonts w:ascii="Times New Roman" w:eastAsia="Times New Roman" w:hAnsi="Times New Roman" w:cs="Times New Roman"/>
+        </w:rPr>
+        <w:t>Follow</w:t>
+      </w:r>
+      <w:proofErr w:type="spellEnd"/>
+      <w:r>
+        <w:rPr>
+          <w:rFonts w:ascii="Times New Roman" w:eastAsia="Times New Roman" w:hAnsi="Times New Roman" w:cs="Times New Roman"/>
+        </w:rPr>
+        <w:t xml:space="preserve"> </w:t>
+      </w:r>
+      <w:proofErr w:type="spellStart"/>
+      <w:r>
+        <w:rPr>
+          <w:rFonts w:ascii="Times New Roman" w:eastAsia="Times New Roman" w:hAnsi="Times New Roman" w:cs="Times New Roman"/>
+        </w:rPr>
+        <w:t>replies</w:t>
+      </w:r>
+      <w:proofErr w:type="spellEnd"/>
     </w:p>
     <w:p>
       <w:pPr>
@@ -1279,8 +1638,19 @@
           <w:sz w:val="24"/>
           <w:szCs w:val="24"/>
         </w:rPr>
-        <w:t> — Instructor</w:t>
-      </w:r>
+        <w:t xml:space="preserve"> — </w:t>
+      </w:r>
+      <w:proofErr w:type="spellStart"/>
+      <w:r>
+        <w:rPr>
+          <w:rFonts w:ascii="Times New Roman" w:eastAsia="Times New Roman" w:hAnsi="Times New Roman" w:cs="Times New Roman"/>
+          <w:color w:val="686F7A"/>
+          <w:sz w:val="24"/>
+          <w:szCs w:val="24"/>
+        </w:rPr>
+        <w:t>Instructor</w:t>
+      </w:r>
+      <w:proofErr w:type="spellEnd"/>
       <w:r>
         <w:rPr>
           <w:rFonts w:ascii="Times New Roman" w:eastAsia="Times New Roman" w:hAnsi="Times New Roman" w:cs="Times New Roman"/>
@@ -1374,7 +1744,43 @@
           <w:sz w:val="18"/>
           <w:szCs w:val="18"/>
         </w:rPr>
-        <w:t>1) проверьте, правильный ли адрес репозитория. Я не могу найти даже этот аккаунт.</w:t>
+        <w:t xml:space="preserve">1) проверьте, правильный ли адрес </w:t>
+      </w:r>
+      <w:proofErr w:type="spellStart"/>
+      <w:r>
+        <w:rPr>
+          <w:rFonts w:ascii="Times New Roman" w:eastAsia="Times New Roman" w:hAnsi="Times New Roman" w:cs="Times New Roman"/>
+          <w:sz w:val="18"/>
+          <w:szCs w:val="18"/>
+        </w:rPr>
+        <w:t>репозитория</w:t>
+      </w:r>
+      <w:proofErr w:type="spellEnd"/>
+      <w:r>
+        <w:rPr>
+          <w:rFonts w:ascii="Times New Roman" w:eastAsia="Times New Roman" w:hAnsi="Times New Roman" w:cs="Times New Roman"/>
+          <w:sz w:val="18"/>
+          <w:szCs w:val="18"/>
+        </w:rPr>
+        <w:t xml:space="preserve">. Я не могу найти даже этот </w:t>
+      </w:r>
+      <w:proofErr w:type="spellStart"/>
+      <w:r>
+        <w:rPr>
+          <w:rFonts w:ascii="Times New Roman" w:eastAsia="Times New Roman" w:hAnsi="Times New Roman" w:cs="Times New Roman"/>
+          <w:sz w:val="18"/>
+          <w:szCs w:val="18"/>
+        </w:rPr>
+        <w:t>аккаунт</w:t>
+      </w:r>
+      <w:proofErr w:type="spellEnd"/>
+      <w:r>
+        <w:rPr>
+          <w:rFonts w:ascii="Times New Roman" w:eastAsia="Times New Roman" w:hAnsi="Times New Roman" w:cs="Times New Roman"/>
+          <w:sz w:val="18"/>
+          <w:szCs w:val="18"/>
+        </w:rPr>
+        <w:t>.</w:t>
       </w:r>
     </w:p>
     <w:p>
@@ -1392,8 +1798,27 @@
           <w:sz w:val="18"/>
           <w:szCs w:val="18"/>
         </w:rPr>
-        <w:t>2) если удаленный репозиторий уже установлен - запустите команду </w:t>
-      </w:r>
+        <w:t xml:space="preserve">2) если удаленный </w:t>
+      </w:r>
+      <w:proofErr w:type="spellStart"/>
+      <w:r>
+        <w:rPr>
+          <w:rFonts w:ascii="Times New Roman" w:eastAsia="Times New Roman" w:hAnsi="Times New Roman" w:cs="Times New Roman"/>
+          <w:sz w:val="18"/>
+          <w:szCs w:val="18"/>
+        </w:rPr>
+        <w:t>репозиторий</w:t>
+      </w:r>
+      <w:proofErr w:type="spellEnd"/>
+      <w:r>
+        <w:rPr>
+          <w:rFonts w:ascii="Times New Roman" w:eastAsia="Times New Roman" w:hAnsi="Times New Roman" w:cs="Times New Roman"/>
+          <w:sz w:val="18"/>
+          <w:szCs w:val="18"/>
+        </w:rPr>
+        <w:t xml:space="preserve"> уже установлен - запустите команду </w:t>
+      </w:r>
+      <w:proofErr w:type="spellStart"/>
       <w:r>
         <w:rPr>
           <w:rFonts w:ascii="Consolas" w:eastAsia="Times New Roman" w:hAnsi="Consolas" w:cs="Consolas"/>
@@ -1402,7 +1827,172 @@
           <w:color w:val="EC5252"/>
           <w:sz w:val="16"/>
         </w:rPr>
-        <w:t>git remote add NAME URL &gt;/dev/null 2&gt;&amp;1 || git remote set-url NAME URL</w:t>
+        <w:t>git</w:t>
+      </w:r>
+      <w:proofErr w:type="spellEnd"/>
+      <w:r>
+        <w:rPr>
+          <w:rFonts w:ascii="Consolas" w:eastAsia="Times New Roman" w:hAnsi="Consolas" w:cs="Consolas"/>
+          <w:i/>
+          <w:iCs/>
+          <w:color w:val="EC5252"/>
+          <w:sz w:val="16"/>
+        </w:rPr>
+        <w:t xml:space="preserve"> </w:t>
+      </w:r>
+      <w:proofErr w:type="spellStart"/>
+      <w:r>
+        <w:rPr>
+          <w:rFonts w:ascii="Consolas" w:eastAsia="Times New Roman" w:hAnsi="Consolas" w:cs="Consolas"/>
+          <w:i/>
+          <w:iCs/>
+          <w:color w:val="EC5252"/>
+          <w:sz w:val="16"/>
+        </w:rPr>
+        <w:t>remote</w:t>
+      </w:r>
+      <w:proofErr w:type="spellEnd"/>
+      <w:r>
+        <w:rPr>
+          <w:rFonts w:ascii="Consolas" w:eastAsia="Times New Roman" w:hAnsi="Consolas" w:cs="Consolas"/>
+          <w:i/>
+          <w:iCs/>
+          <w:color w:val="EC5252"/>
+          <w:sz w:val="16"/>
+        </w:rPr>
+        <w:t xml:space="preserve"> </w:t>
+      </w:r>
+      <w:proofErr w:type="spellStart"/>
+      <w:r>
+        <w:rPr>
+          <w:rFonts w:ascii="Consolas" w:eastAsia="Times New Roman" w:hAnsi="Consolas" w:cs="Consolas"/>
+          <w:i/>
+          <w:iCs/>
+          <w:color w:val="EC5252"/>
+          <w:sz w:val="16"/>
+        </w:rPr>
+        <w:t>add</w:t>
+      </w:r>
+      <w:proofErr w:type="spellEnd"/>
+      <w:r>
+        <w:rPr>
+          <w:rFonts w:ascii="Consolas" w:eastAsia="Times New Roman" w:hAnsi="Consolas" w:cs="Consolas"/>
+          <w:i/>
+          <w:iCs/>
+          <w:color w:val="EC5252"/>
+          <w:sz w:val="16"/>
+        </w:rPr>
+        <w:t xml:space="preserve"> NAME URL &gt;/</w:t>
+      </w:r>
+      <w:proofErr w:type="spellStart"/>
+      <w:r>
+        <w:rPr>
+          <w:rFonts w:ascii="Consolas" w:eastAsia="Times New Roman" w:hAnsi="Consolas" w:cs="Consolas"/>
+          <w:i/>
+          <w:iCs/>
+          <w:color w:val="EC5252"/>
+          <w:sz w:val="16"/>
+        </w:rPr>
+        <w:t>dev</w:t>
+      </w:r>
+      <w:proofErr w:type="spellEnd"/>
+      <w:r>
+        <w:rPr>
+          <w:rFonts w:ascii="Consolas" w:eastAsia="Times New Roman" w:hAnsi="Consolas" w:cs="Consolas"/>
+          <w:i/>
+          <w:iCs/>
+          <w:color w:val="EC5252"/>
+          <w:sz w:val="16"/>
+        </w:rPr>
+        <w:t>/</w:t>
+      </w:r>
+      <w:proofErr w:type="spellStart"/>
+      <w:r>
+        <w:rPr>
+          <w:rFonts w:ascii="Consolas" w:eastAsia="Times New Roman" w:hAnsi="Consolas" w:cs="Consolas"/>
+          <w:i/>
+          <w:iCs/>
+          <w:color w:val="EC5252"/>
+          <w:sz w:val="16"/>
+        </w:rPr>
+        <w:t>null</w:t>
+      </w:r>
+      <w:proofErr w:type="spellEnd"/>
+      <w:r>
+        <w:rPr>
+          <w:rFonts w:ascii="Consolas" w:eastAsia="Times New Roman" w:hAnsi="Consolas" w:cs="Consolas"/>
+          <w:i/>
+          <w:iCs/>
+          <w:color w:val="EC5252"/>
+          <w:sz w:val="16"/>
+        </w:rPr>
+        <w:t xml:space="preserve"> 2&gt;&amp;1 || </w:t>
+      </w:r>
+      <w:proofErr w:type="spellStart"/>
+      <w:r>
+        <w:rPr>
+          <w:rFonts w:ascii="Consolas" w:eastAsia="Times New Roman" w:hAnsi="Consolas" w:cs="Consolas"/>
+          <w:i/>
+          <w:iCs/>
+          <w:color w:val="EC5252"/>
+          <w:sz w:val="16"/>
+        </w:rPr>
+        <w:t>git</w:t>
+      </w:r>
+      <w:proofErr w:type="spellEnd"/>
+      <w:r>
+        <w:rPr>
+          <w:rFonts w:ascii="Consolas" w:eastAsia="Times New Roman" w:hAnsi="Consolas" w:cs="Consolas"/>
+          <w:i/>
+          <w:iCs/>
+          <w:color w:val="EC5252"/>
+          <w:sz w:val="16"/>
+        </w:rPr>
+        <w:t xml:space="preserve"> </w:t>
+      </w:r>
+      <w:proofErr w:type="spellStart"/>
+      <w:r>
+        <w:rPr>
+          <w:rFonts w:ascii="Consolas" w:eastAsia="Times New Roman" w:hAnsi="Consolas" w:cs="Consolas"/>
+          <w:i/>
+          <w:iCs/>
+          <w:color w:val="EC5252"/>
+          <w:sz w:val="16"/>
+        </w:rPr>
+        <w:t>remote</w:t>
+      </w:r>
+      <w:proofErr w:type="spellEnd"/>
+      <w:r>
+        <w:rPr>
+          <w:rFonts w:ascii="Consolas" w:eastAsia="Times New Roman" w:hAnsi="Consolas" w:cs="Consolas"/>
+          <w:i/>
+          <w:iCs/>
+          <w:color w:val="EC5252"/>
+          <w:sz w:val="16"/>
+        </w:rPr>
+        <w:t xml:space="preserve"> </w:t>
+      </w:r>
+      <w:proofErr w:type="spellStart"/>
+      <w:r>
+        <w:rPr>
+          <w:rFonts w:ascii="Consolas" w:eastAsia="Times New Roman" w:hAnsi="Consolas" w:cs="Consolas"/>
+          <w:i/>
+          <w:iCs/>
+          <w:color w:val="EC5252"/>
+          <w:sz w:val="16"/>
+        </w:rPr>
+        <w:t>set-url</w:t>
+      </w:r>
+      <w:proofErr w:type="spellEnd"/>
+      <w:r>
+        <w:rPr>
+          <w:rFonts w:ascii="Consolas" w:eastAsia="Times New Roman" w:hAnsi="Consolas" w:cs="Consolas"/>
+          <w:i/>
+          <w:iCs/>
+          <w:color w:val="EC5252"/>
+          <w:sz w:val="16"/>
+        </w:rPr>
+        <w:t xml:space="preserve"> NAME URL</w:t>
       </w:r>
       <w:r>
         <w:rPr>
@@ -1415,7 +2005,194 @@
       </w:r>
     </w:p>
     <w:p/>
-    <w:p/>
+    <w:p>
+      <w:r>
+        <w:t xml:space="preserve">для выхода из </w:t>
+      </w:r>
+      <w:proofErr w:type="spellStart"/>
+      <w:r>
+        <w:rPr>
+          <w:lang w:val="en-US"/>
+        </w:rPr>
+        <w:t>git</w:t>
+      </w:r>
+      <w:r>
+        <w:t>овских</w:t>
+      </w:r>
+      <w:proofErr w:type="spellEnd"/>
+      <w:r>
+        <w:t xml:space="preserve"> циклов:</w:t>
+      </w:r>
+    </w:p>
+    <w:p>
+      <w:pPr>
+        <w:rPr>
+          <w:rFonts w:ascii="Segoe UI" w:hAnsi="Segoe UI" w:cs="Segoe UI"/>
+          <w:color w:val="1C1D1F"/>
+          <w:sz w:val="19"/>
+          <w:szCs w:val="19"/>
+          <w:shd w:val="clear" w:color="auto" w:fill="FFFFFF"/>
+        </w:rPr>
+      </w:pPr>
+      <w:r>
+        <w:rPr>
+          <w:rFonts w:ascii="Segoe UI" w:hAnsi="Segoe UI" w:cs="Segoe UI"/>
+          <w:color w:val="1C1D1F"/>
+          <w:sz w:val="19"/>
+          <w:szCs w:val="19"/>
+          <w:shd w:val="clear" w:color="auto" w:fill="FFFFFF"/>
+        </w:rPr>
+        <w:t>напишите :</w:t>
+      </w:r>
+      <w:proofErr w:type="spellStart"/>
+      <w:r>
+        <w:rPr>
+          <w:rFonts w:ascii="Segoe UI" w:hAnsi="Segoe UI" w:cs="Segoe UI"/>
+          <w:color w:val="1C1D1F"/>
+          <w:sz w:val="19"/>
+          <w:szCs w:val="19"/>
+          <w:shd w:val="clear" w:color="auto" w:fill="FFFFFF"/>
+        </w:rPr>
+        <w:t>qw</w:t>
+      </w:r>
+      <w:proofErr w:type="spellEnd"/>
+      <w:r>
+        <w:rPr>
+          <w:rFonts w:ascii="Segoe UI" w:hAnsi="Segoe UI" w:cs="Segoe UI"/>
+          <w:color w:val="1C1D1F"/>
+          <w:sz w:val="19"/>
+          <w:szCs w:val="19"/>
+          <w:shd w:val="clear" w:color="auto" w:fill="FFFFFF"/>
+        </w:rPr>
+        <w:t xml:space="preserve"> или :</w:t>
+      </w:r>
+      <w:proofErr w:type="spellStart"/>
+      <w:r>
+        <w:rPr>
+          <w:rFonts w:ascii="Segoe UI" w:hAnsi="Segoe UI" w:cs="Segoe UI"/>
+          <w:color w:val="1C1D1F"/>
+          <w:sz w:val="19"/>
+          <w:szCs w:val="19"/>
+          <w:shd w:val="clear" w:color="auto" w:fill="FFFFFF"/>
+        </w:rPr>
+        <w:t>eq</w:t>
+      </w:r>
+      <w:proofErr w:type="spellEnd"/>
+      <w:r>
+        <w:rPr>
+          <w:rFonts w:ascii="Segoe UI" w:hAnsi="Segoe UI" w:cs="Segoe UI"/>
+          <w:color w:val="1C1D1F"/>
+          <w:sz w:val="19"/>
+          <w:szCs w:val="19"/>
+          <w:shd w:val="clear" w:color="auto" w:fill="FFFFFF"/>
+        </w:rPr>
+        <w:t xml:space="preserve"> и </w:t>
+      </w:r>
+      <w:proofErr w:type="spellStart"/>
+      <w:r>
+        <w:rPr>
+          <w:rFonts w:ascii="Segoe UI" w:hAnsi="Segoe UI" w:cs="Segoe UI"/>
+          <w:color w:val="1C1D1F"/>
+          <w:sz w:val="19"/>
+          <w:szCs w:val="19"/>
+          <w:shd w:val="clear" w:color="auto" w:fill="FFFFFF"/>
+        </w:rPr>
+        <w:t>Enter</w:t>
+      </w:r>
+      <w:proofErr w:type="spellEnd"/>
+      <w:r>
+        <w:rPr>
+          <w:rFonts w:ascii="Segoe UI" w:hAnsi="Segoe UI" w:cs="Segoe UI"/>
+          <w:color w:val="1C1D1F"/>
+          <w:sz w:val="19"/>
+          <w:szCs w:val="19"/>
+          <w:shd w:val="clear" w:color="auto" w:fill="FFFFFF"/>
+        </w:rPr>
+        <w:t>.</w:t>
+      </w:r>
+    </w:p>
+    <w:p>
+      <w:r>
+        <w:rPr>
+          <w:rFonts w:ascii="Segoe UI" w:hAnsi="Segoe UI" w:cs="Segoe UI"/>
+          <w:color w:val="1C1D1F"/>
+          <w:sz w:val="19"/>
+          <w:szCs w:val="19"/>
+          <w:shd w:val="clear" w:color="auto" w:fill="FFFFFF"/>
+        </w:rPr>
+        <w:t xml:space="preserve">попробуйте написать первую строку, нажать </w:t>
+      </w:r>
+      <w:proofErr w:type="spellStart"/>
+      <w:r>
+        <w:rPr>
+          <w:rFonts w:ascii="Segoe UI" w:hAnsi="Segoe UI" w:cs="Segoe UI"/>
+          <w:color w:val="1C1D1F"/>
+          <w:sz w:val="19"/>
+          <w:szCs w:val="19"/>
+          <w:shd w:val="clear" w:color="auto" w:fill="FFFFFF"/>
+        </w:rPr>
+        <w:t>Esc</w:t>
+      </w:r>
+      <w:proofErr w:type="spellEnd"/>
+      <w:r>
+        <w:rPr>
+          <w:rFonts w:ascii="Segoe UI" w:hAnsi="Segoe UI" w:cs="Segoe UI"/>
+          <w:color w:val="1C1D1F"/>
+          <w:sz w:val="19"/>
+          <w:szCs w:val="19"/>
+          <w:shd w:val="clear" w:color="auto" w:fill="FFFFFF"/>
+        </w:rPr>
+        <w:t>, ввести </w:t>
+      </w:r>
+      <w:r>
+        <w:rPr>
+          <w:rStyle w:val="HTML"/>
+          <w:rFonts w:ascii="Consolas" w:eastAsiaTheme="minorEastAsia" w:hAnsi="Consolas" w:cs="Consolas"/>
+          <w:color w:val="B4690E"/>
+          <w:sz w:val="17"/>
+          <w:szCs w:val="17"/>
+          <w:bdr w:val="single" w:sz="6" w:space="0" w:color="D1D7DC" w:frame="1"/>
+          <w:shd w:val="clear" w:color="auto" w:fill="FFFFFF"/>
+        </w:rPr>
+        <w:t>:</w:t>
+      </w:r>
+      <w:proofErr w:type="spellStart"/>
+      <w:r>
+        <w:rPr>
+          <w:rStyle w:val="HTML"/>
+          <w:rFonts w:ascii="Consolas" w:eastAsiaTheme="minorEastAsia" w:hAnsi="Consolas" w:cs="Consolas"/>
+          <w:color w:val="B4690E"/>
+          <w:sz w:val="17"/>
+          <w:szCs w:val="17"/>
+          <w:bdr w:val="single" w:sz="6" w:space="0" w:color="D1D7DC" w:frame="1"/>
+          <w:shd w:val="clear" w:color="auto" w:fill="FFFFFF"/>
+        </w:rPr>
+        <w:t>wq</w:t>
+      </w:r>
+      <w:proofErr w:type="spellEnd"/>
+      <w:r>
+        <w:rPr>
+          <w:rFonts w:ascii="Segoe UI" w:hAnsi="Segoe UI" w:cs="Segoe UI"/>
+          <w:color w:val="1C1D1F"/>
+          <w:sz w:val="19"/>
+          <w:szCs w:val="19"/>
+          <w:shd w:val="clear" w:color="auto" w:fill="FFFFFF"/>
+        </w:rPr>
+        <w:t xml:space="preserve"> и нажать </w:t>
+      </w:r>
+      <w:proofErr w:type="spellStart"/>
+      <w:r>
+        <w:rPr>
+          <w:rFonts w:ascii="Segoe UI" w:hAnsi="Segoe UI" w:cs="Segoe UI"/>
+          <w:color w:val="1C1D1F"/>
+          <w:sz w:val="19"/>
+          <w:szCs w:val="19"/>
+          <w:shd w:val="clear" w:color="auto" w:fill="FFFFFF"/>
+        </w:rPr>
+        <w:t>Ente</w:t>
+      </w:r>
+      <w:proofErr w:type="spellEnd"/>
+    </w:p>
     <w:p/>
     <w:p/>
     <w:p/>
@@ -1690,6 +2467,19 @@
       <w:rFonts w:ascii="Tahoma" w:hAnsi="Tahoma" w:cs="Tahoma"/>
       <w:sz w:val="16"/>
       <w:szCs w:val="16"/>
+    </w:rPr>
+  </w:style>
+  <w:style w:type="character" w:styleId="HTML">
+    <w:name w:val="HTML Code"/>
+    <w:basedOn w:val="a0"/>
+    <w:uiPriority w:val="99"/>
+    <w:semiHidden/>
+    <w:unhideWhenUsed/>
+    <w:rsid w:val="00DA57A8"/>
+    <w:rPr>
+      <w:rFonts w:ascii="Courier New" w:eastAsia="Times New Roman" w:hAnsi="Courier New" w:cs="Courier New"/>
+      <w:sz w:val="20"/>
+      <w:szCs w:val="20"/>
     </w:rPr>
   </w:style>
 </w:styles>

</xml_diff>